<commit_message>
Font finaly working properly :sweat_smile:
Still some flexibility to add but work is in very very good way
</commit_message>
<xml_diff>
--- a/VulkanEngine/notes/Debug Technique.docx
+++ b/VulkanEngine/notes/Debug Technique.docx
@@ -8,6 +8,7 @@
         <w:rPr>
           <w:sz w:val="32"/>
           <w:szCs w:val="32"/>
+          <w:lang w:val="en-US"/>
         </w:rPr>
       </w:pPr>
       <w:r>
@@ -15,167 +16,21 @@
           <w:b/>
           <w:sz w:val="32"/>
           <w:szCs w:val="32"/>
-        </w:rPr>
-        <w:t>Debug Advise</w:t>
-      </w:r>
-    </w:p>
-    <w:p/>
-    <w:p>
-      <w:pPr>
-        <w:rPr>
-          <w:b/>
-          <w:lang w:val="en-US"/>
-        </w:rPr>
-      </w:pPr>
-      <w:r>
-        <w:rPr>
-          <w:lang w:val="en-US"/>
-        </w:rPr>
-        <w:t xml:space="preserve">When creating a </w:t>
-      </w:r>
-      <w:r>
-        <w:rPr>
-          <w:b/>
-          <w:lang w:val="en-US"/>
-        </w:rPr>
-        <w:t>VkObject</w:t>
-      </w:r>
-      <w:r>
-        <w:rPr>
-          <w:lang w:val="en-US"/>
-        </w:rPr>
-        <w:t xml:space="preserve"> you should check if there is no </w:t>
-      </w:r>
-      <w:r>
-        <w:rPr>
-          <w:b/>
-          <w:lang w:val="en-US"/>
-        </w:rPr>
-        <w:t>&lt;NULL&gt;</w:t>
-      </w:r>
-      <w:r>
-        <w:rPr>
-          <w:lang w:val="en-US"/>
-        </w:rPr>
-        <w:t xml:space="preserve"> value in </w:t>
-      </w:r>
-      <w:r>
-        <w:rPr>
-          <w:b/>
-          <w:lang w:val="en-US"/>
-        </w:rPr>
-        <w:t>VkObjectCreateInfo</w:t>
-      </w:r>
-    </w:p>
-    <w:p>
-      <w:pPr>
-        <w:rPr>
-          <w:lang w:val="en-US"/>
-        </w:rPr>
-      </w:pPr>
-      <w:r>
-        <w:rPr>
-          <w:lang w:val="en-US"/>
-        </w:rPr>
-        <w:t xml:space="preserve">When creating a </w:t>
-      </w:r>
-      <w:r>
-        <w:rPr>
-          <w:b/>
-          <w:lang w:val="en-US"/>
-        </w:rPr>
-        <w:t>VkObject</w:t>
-      </w:r>
-      <w:r>
-        <w:rPr>
-          <w:lang w:val="en-US"/>
-        </w:rPr>
-        <w:t xml:space="preserve"> you should check if there is no </w:t>
-      </w:r>
-      <w:r>
-        <w:rPr>
-          <w:b/>
-          <w:lang w:val="en-US"/>
-        </w:rPr>
-        <w:t>strange value</w:t>
-      </w:r>
-      <w:r>
-        <w:rPr>
-          <w:lang w:val="en-US"/>
-        </w:rPr>
-        <w:t xml:space="preserve"> value in </w:t>
-      </w:r>
-      <w:r>
-        <w:rPr>
-          <w:b/>
-          <w:lang w:val="en-US"/>
-        </w:rPr>
-        <w:t>VkObjectCreateInfo</w:t>
-      </w:r>
-      <w:r>
-        <w:rPr>
-          <w:b/>
-          <w:lang w:val="en-US"/>
-        </w:rPr>
-        <w:t xml:space="preserve"> </w:t>
-      </w:r>
-      <w:r>
-        <w:rPr>
-          <w:lang w:val="en-US"/>
-        </w:rPr>
-        <w:t xml:space="preserve">(e.g : if you create a </w:t>
-      </w:r>
-      <w:r>
-        <w:rPr>
-          <w:b/>
-          <w:lang w:val="en-US"/>
-        </w:rPr>
-        <w:t>depth</w:t>
-      </w:r>
-      <w:r>
-        <w:rPr>
-          <w:lang w:val="en-US"/>
-        </w:rPr>
-        <w:t xml:space="preserve"> </w:t>
-      </w:r>
-      <w:r>
-        <w:rPr>
-          <w:lang w:val="en-US"/>
-        </w:rPr>
-        <w:t>view</w:t>
-      </w:r>
-      <w:r>
-        <w:rPr>
-          <w:lang w:val="en-US"/>
-        </w:rPr>
-        <w:t xml:space="preserve"> and you set the colorFormat to </w:t>
-      </w:r>
-      <w:r>
-        <w:rPr>
-          <w:b/>
-          <w:lang w:val="en-US"/>
-        </w:rPr>
-        <w:t>rgba</w:t>
-      </w:r>
-      <w:r>
-        <w:rPr>
-          <w:lang w:val="en-US"/>
-        </w:rPr>
-        <w:t xml:space="preserve">, but you should have set </w:t>
-      </w:r>
-      <w:r>
-        <w:rPr>
-          <w:b/>
-          <w:lang w:val="en-US"/>
-        </w:rPr>
-        <w:t>ds32</w:t>
-      </w:r>
-      <w:r>
-        <w:rPr>
-          <w:lang w:val="en-US"/>
-        </w:rPr>
-        <w:t>)</w:t>
-      </w:r>
+          <w:lang w:val="en-US"/>
+        </w:rPr>
+        <w:t xml:space="preserve">Debug </w:t>
+      </w:r>
+      <w:proofErr w:type="gramStart"/>
+      <w:r>
+        <w:rPr>
+          <w:b/>
+          <w:sz w:val="32"/>
+          <w:szCs w:val="32"/>
+          <w:lang w:val="en-US"/>
+        </w:rPr>
+        <w:t>Advise</w:t>
+      </w:r>
+      <w:proofErr w:type="gramEnd"/>
     </w:p>
     <w:p>
       <w:pPr>
@@ -187,9 +42,269 @@
     <w:p>
       <w:pPr>
         <w:rPr>
+          <w:b/>
           <w:lang w:val="en-US"/>
         </w:rPr>
       </w:pPr>
+      <w:r>
+        <w:rPr>
+          <w:lang w:val="en-US"/>
+        </w:rPr>
+        <w:t xml:space="preserve">When creating a </w:t>
+      </w:r>
+      <w:proofErr w:type="spellStart"/>
+      <w:r>
+        <w:rPr>
+          <w:b/>
+          <w:lang w:val="en-US"/>
+        </w:rPr>
+        <w:t>VkObject</w:t>
+      </w:r>
+      <w:proofErr w:type="spellEnd"/>
+      <w:r>
+        <w:rPr>
+          <w:lang w:val="en-US"/>
+        </w:rPr>
+        <w:t xml:space="preserve"> you should check if there is no </w:t>
+      </w:r>
+      <w:r>
+        <w:rPr>
+          <w:b/>
+          <w:lang w:val="en-US"/>
+        </w:rPr>
+        <w:t>&lt;NULL&gt;</w:t>
+      </w:r>
+      <w:r>
+        <w:rPr>
+          <w:lang w:val="en-US"/>
+        </w:rPr>
+        <w:t xml:space="preserve"> value in </w:t>
+      </w:r>
+      <w:proofErr w:type="spellStart"/>
+      <w:r>
+        <w:rPr>
+          <w:b/>
+          <w:lang w:val="en-US"/>
+        </w:rPr>
+        <w:t>VkObjectCreateInfo</w:t>
+      </w:r>
+      <w:proofErr w:type="spellEnd"/>
+    </w:p>
+    <w:p>
+      <w:pPr>
+        <w:rPr>
+          <w:lang w:val="en-US"/>
+        </w:rPr>
+      </w:pPr>
+      <w:r>
+        <w:rPr>
+          <w:lang w:val="en-US"/>
+        </w:rPr>
+        <w:t xml:space="preserve">When creating a </w:t>
+      </w:r>
+      <w:proofErr w:type="spellStart"/>
+      <w:r>
+        <w:rPr>
+          <w:b/>
+          <w:lang w:val="en-US"/>
+        </w:rPr>
+        <w:t>VkObject</w:t>
+      </w:r>
+      <w:proofErr w:type="spellEnd"/>
+      <w:r>
+        <w:rPr>
+          <w:lang w:val="en-US"/>
+        </w:rPr>
+        <w:t xml:space="preserve"> you should check if there is no </w:t>
+      </w:r>
+      <w:r>
+        <w:rPr>
+          <w:b/>
+          <w:lang w:val="en-US"/>
+        </w:rPr>
+        <w:t>strange value</w:t>
+      </w:r>
+      <w:r>
+        <w:rPr>
+          <w:lang w:val="en-US"/>
+        </w:rPr>
+        <w:t xml:space="preserve"> </w:t>
+      </w:r>
+      <w:proofErr w:type="spellStart"/>
+      <w:r>
+        <w:rPr>
+          <w:lang w:val="en-US"/>
+        </w:rPr>
+        <w:t>value</w:t>
+      </w:r>
+      <w:proofErr w:type="spellEnd"/>
+      <w:r>
+        <w:rPr>
+          <w:lang w:val="en-US"/>
+        </w:rPr>
+        <w:t xml:space="preserve"> in </w:t>
+      </w:r>
+      <w:proofErr w:type="spellStart"/>
+      <w:r>
+        <w:rPr>
+          <w:b/>
+          <w:lang w:val="en-US"/>
+        </w:rPr>
+        <w:t>VkObjectCreateInfo</w:t>
+      </w:r>
+      <w:proofErr w:type="spellEnd"/>
+      <w:r>
+        <w:rPr>
+          <w:b/>
+          <w:lang w:val="en-US"/>
+        </w:rPr>
+        <w:t xml:space="preserve"> </w:t>
+      </w:r>
+      <w:r>
+        <w:rPr>
+          <w:lang w:val="en-US"/>
+        </w:rPr>
+        <w:t>(</w:t>
+      </w:r>
+      <w:proofErr w:type="spellStart"/>
+      <w:proofErr w:type="gramStart"/>
+      <w:r>
+        <w:rPr>
+          <w:lang w:val="en-US"/>
+        </w:rPr>
+        <w:t>e.g</w:t>
+      </w:r>
+      <w:proofErr w:type="spellEnd"/>
+      <w:r>
+        <w:rPr>
+          <w:lang w:val="en-US"/>
+        </w:rPr>
+        <w:t xml:space="preserve"> :</w:t>
+      </w:r>
+      <w:proofErr w:type="gramEnd"/>
+      <w:r>
+        <w:rPr>
+          <w:lang w:val="en-US"/>
+        </w:rPr>
+        <w:t xml:space="preserve"> if you create a </w:t>
+      </w:r>
+      <w:r>
+        <w:rPr>
+          <w:b/>
+          <w:lang w:val="en-US"/>
+        </w:rPr>
+        <w:t>depth</w:t>
+      </w:r>
+      <w:r>
+        <w:rPr>
+          <w:lang w:val="en-US"/>
+        </w:rPr>
+        <w:t xml:space="preserve"> </w:t>
+      </w:r>
+      <w:r>
+        <w:rPr>
+          <w:lang w:val="en-US"/>
+        </w:rPr>
+        <w:t>view</w:t>
+      </w:r>
+      <w:r>
+        <w:rPr>
+          <w:lang w:val="en-US"/>
+        </w:rPr>
+        <w:t xml:space="preserve"> and you set the </w:t>
+      </w:r>
+      <w:proofErr w:type="spellStart"/>
+      <w:r>
+        <w:rPr>
+          <w:lang w:val="en-US"/>
+        </w:rPr>
+        <w:t>colorFormat</w:t>
+      </w:r>
+      <w:proofErr w:type="spellEnd"/>
+      <w:r>
+        <w:rPr>
+          <w:lang w:val="en-US"/>
+        </w:rPr>
+        <w:t xml:space="preserve"> to </w:t>
+      </w:r>
+      <w:proofErr w:type="spellStart"/>
+      <w:r>
+        <w:rPr>
+          <w:b/>
+          <w:lang w:val="en-US"/>
+        </w:rPr>
+        <w:t>rgba</w:t>
+      </w:r>
+      <w:proofErr w:type="spellEnd"/>
+      <w:r>
+        <w:rPr>
+          <w:lang w:val="en-US"/>
+        </w:rPr>
+        <w:t xml:space="preserve">, but you should have set </w:t>
+      </w:r>
+      <w:r>
+        <w:rPr>
+          <w:b/>
+          <w:lang w:val="en-US"/>
+        </w:rPr>
+        <w:t>ds32</w:t>
+      </w:r>
+      <w:r>
+        <w:rPr>
+          <w:lang w:val="en-US"/>
+        </w:rPr>
+        <w:t>)</w:t>
+      </w:r>
+    </w:p>
+    <w:p>
+      <w:pPr>
+        <w:rPr>
+          <w:lang w:val="en-US"/>
+        </w:rPr>
+      </w:pPr>
+      <w:r>
+        <w:rPr>
+          <w:b/>
+          <w:color w:val="000000" w:themeColor="text1"/>
+          <w:u w:val="single"/>
+          <w:lang w:val="en-US"/>
+        </w:rPr>
+        <w:t>CONST</w:t>
+      </w:r>
+      <w:r>
+        <w:rPr>
+          <w:b/>
+          <w:color w:val="FF0000"/>
+          <w:lang w:val="en-US"/>
+        </w:rPr>
+        <w:t xml:space="preserve"> </w:t>
+      </w:r>
+      <w:r>
+        <w:rPr>
+          <w:b/>
+          <w:lang w:val="en-US"/>
+        </w:rPr>
+        <w:t>function</w:t>
+      </w:r>
+      <w:r>
+        <w:rPr>
+          <w:lang w:val="en-US"/>
+        </w:rPr>
+        <w:t xml:space="preserve"> cause frequently issue when you’re trying to get the </w:t>
+      </w:r>
+      <w:r>
+        <w:rPr>
+          <w:b/>
+          <w:lang w:val="en-US"/>
+        </w:rPr>
+        <w:t>address</w:t>
+      </w:r>
+      <w:r>
+        <w:rPr>
+          <w:lang w:val="en-US"/>
+        </w:rPr>
+        <w:t xml:space="preserve"> of a value/object return by a const function</w:t>
+      </w:r>
     </w:p>
     <w:sectPr>
       <w:pgSz w:w="11906" w:h="16838"/>

</xml_diff>